<commit_message>
When one forgets to save, one must correct that mistake
</commit_message>
<xml_diff>
--- a/Documentation/SW5E Bestiary Companion SRS.docx
+++ b/Documentation/SW5E Bestiary Companion SRS.docx
@@ -134,7 +134,29 @@
           </w:tcPr>
           <w:p>
             <w:r>
-              <w:t>Information about a Creature that can be used to identify it and distinguish it from other Creatures in the DB. Filterables include Creature Type, Creature Size, and Challenge Rating. Filterables vary somewhat in how specific they are, with some being broad categories, others being specific, and yet others being neither broad nor specific.</w:t>
+              <w:t xml:space="preserve">Information about a Creature that can be used to identify it and distinguish it from other Creatures in the DB. </w:t>
+            </w:r>
+            <w:proofErr w:type="spellStart"/>
+            <w:r>
+              <w:t>Filterables</w:t>
+            </w:r>
+            <w:proofErr w:type="spellEnd"/>
+            <w:r>
+              <w:t xml:space="preserve"> include </w:t>
+            </w:r>
+            <w:r>
+              <w:t xml:space="preserve">Creature Name, </w:t>
+            </w:r>
+            <w:r>
+              <w:t xml:space="preserve">Creature Type, Creature Size, and Challenge Rating. </w:t>
+            </w:r>
+            <w:proofErr w:type="spellStart"/>
+            <w:r>
+              <w:t>Filterables</w:t>
+            </w:r>
+            <w:proofErr w:type="spellEnd"/>
+            <w:r>
+              <w:t xml:space="preserve"> vary somewhat in how specific they are, with some being broad categories, others being specific.</w:t>
             </w:r>
           </w:p>
         </w:tc>
@@ -178,7 +200,15 @@
           </w:tcPr>
           <w:p>
             <w:r>
-              <w:t>A specific Filterable, indicating the approximate size of the Creature. Size options are Tiny, Small, Medium, Large, Huge, and Gargantuan. Each size category is approximately twice the size of the category immediately before it. Humans are considered Medium.</w:t>
+              <w:t xml:space="preserve">A specific Filterable, indicating the approximate size of the </w:t>
+            </w:r>
+            <w:proofErr w:type="gramStart"/>
+            <w:r>
+              <w:t>Creature</w:t>
+            </w:r>
+            <w:proofErr w:type="gramEnd"/>
+            <w:r>
+              <w:t>. Size options are Tiny, Small, Medium, Large, Huge, and Gargantuan. Each size category is approximately twice the size of the category immediately before it. Humans are considered Medium.</w:t>
             </w:r>
           </w:p>
         </w:tc>
@@ -200,7 +230,13 @@
           </w:tcPr>
           <w:p>
             <w:r>
-              <w:t>A nonspecific non-broad Filterable, indicating approximately how powerful players of the Game should be to handle a specific Creature.</w:t>
+              <w:t xml:space="preserve">A </w:t>
+            </w:r>
+            <w:r>
+              <w:t>numerical</w:t>
+            </w:r>
+            <w:r>
+              <w:t xml:space="preserve"> Filterable, indicating approximately how powerful players of the Game should be to handle a specific Creature.</w:t>
             </w:r>
           </w:p>
         </w:tc>
@@ -222,7 +258,15 @@
           </w:tcPr>
           <w:p>
             <w:r>
-              <w:t>The Database representing all the Creatures and their respective data entries.</w:t>
+              <w:t xml:space="preserve">The Database representing all the </w:t>
+            </w:r>
+            <w:proofErr w:type="gramStart"/>
+            <w:r>
+              <w:t>Creatures</w:t>
+            </w:r>
+            <w:proofErr w:type="gramEnd"/>
+            <w:r>
+              <w:t xml:space="preserve"> and their respective data entries.</w:t>
             </w:r>
           </w:p>
         </w:tc>
@@ -257,6 +301,7 @@
         <w:pStyle w:val="Heading2"/>
       </w:pPr>
       <w:r>
+        <w:lastRenderedPageBreak/>
         <w:t>Requirements</w:t>
       </w:r>
     </w:p>
@@ -293,7 +338,10 @@
         </w:numPr>
       </w:pPr>
       <w:r>
-        <w:t>The System shall allow the User to search for Creatures by name.</w:t>
+        <w:t>The System shall query the DB to retrieve Creatures matching the search criteria of the User</w:t>
+      </w:r>
+      <w:r>
+        <w:t>.</w:t>
       </w:r>
     </w:p>
     <w:p>
@@ -305,7 +353,7 @@
         </w:numPr>
       </w:pPr>
       <w:r>
-        <w:t>The System shall query the DB to retrieve Creatures matching the search criteria of the User</w:t>
+        <w:t>The System shall display the retrieved Creatures in a clean list</w:t>
       </w:r>
       <w:r>
         <w:t>.</w:t>
@@ -320,7 +368,7 @@
         </w:numPr>
       </w:pPr>
       <w:r>
-        <w:t>The System shall display the retrieved Creatures in a clean list</w:t>
+        <w:t>The System shall allow the User to select a Creature from the List</w:t>
       </w:r>
       <w:r>
         <w:t>.</w:t>
@@ -335,7 +383,15 @@
         </w:numPr>
       </w:pPr>
       <w:r>
-        <w:t>The System shall allow the User to select a Creature from the List</w:t>
+        <w:t xml:space="preserve">The System shall present the data of a selected Creature in an </w:t>
+      </w:r>
+      <w:proofErr w:type="gramStart"/>
+      <w:r>
+        <w:t>easy to follow</w:t>
+      </w:r>
+      <w:proofErr w:type="gramEnd"/>
+      <w:r>
+        <w:t xml:space="preserve"> format</w:t>
       </w:r>
       <w:r>
         <w:t>.</w:t>
@@ -350,13 +406,108 @@
         </w:numPr>
       </w:pPr>
       <w:r>
-        <w:t>The System shall present the data of a selected Creature in an easy to follow format</w:t>
-      </w:r>
-      <w:r>
-        <w:t>.</w:t>
-      </w:r>
-    </w:p>
-    <w:p/>
+        <w:t>The System shall prevent the User from editing the DB.</w:t>
+      </w:r>
+    </w:p>
+    <w:p>
+      <w:pPr>
+        <w:pStyle w:val="ListParagraph"/>
+        <w:numPr>
+          <w:ilvl w:val="0"/>
+          <w:numId w:val="1"/>
+        </w:numPr>
+      </w:pPr>
+      <w:r>
+        <w:t xml:space="preserve">The System </w:t>
+      </w:r>
+      <w:r>
+        <w:t xml:space="preserve">could </w:t>
+      </w:r>
+      <w:r>
+        <w:t>allow the User to add a Creature to a list of favorites.</w:t>
+      </w:r>
+    </w:p>
+    <w:p>
+      <w:pPr>
+        <w:pStyle w:val="ListParagraph"/>
+        <w:numPr>
+          <w:ilvl w:val="0"/>
+          <w:numId w:val="1"/>
+        </w:numPr>
+      </w:pPr>
+      <w:r>
+        <w:t xml:space="preserve">The System </w:t>
+      </w:r>
+      <w:r>
+        <w:t>could</w:t>
+      </w:r>
+      <w:r>
+        <w:t xml:space="preserve"> allow the User to select a Creature from the favorites list.</w:t>
+      </w:r>
+    </w:p>
+    <w:p>
+      <w:pPr>
+        <w:pStyle w:val="ListParagraph"/>
+        <w:numPr>
+          <w:ilvl w:val="0"/>
+          <w:numId w:val="1"/>
+        </w:numPr>
+      </w:pPr>
+      <w:r>
+        <w:t xml:space="preserve">The System could allow the User to create additional lists of </w:t>
+      </w:r>
+      <w:proofErr w:type="gramStart"/>
+      <w:r>
+        <w:t>Creatures</w:t>
+      </w:r>
+      <w:proofErr w:type="gramEnd"/>
+    </w:p>
+    <w:p>
+      <w:pPr>
+        <w:pStyle w:val="ListParagraph"/>
+        <w:numPr>
+          <w:ilvl w:val="0"/>
+          <w:numId w:val="1"/>
+        </w:numPr>
+      </w:pPr>
+      <w:r>
+        <w:t>The System could allow the User to export additional lists of Creatures to other Users.</w:t>
+      </w:r>
+    </w:p>
+    <w:p>
+      <w:pPr>
+        <w:pStyle w:val="ListParagraph"/>
+        <w:numPr>
+          <w:ilvl w:val="0"/>
+          <w:numId w:val="1"/>
+        </w:numPr>
+      </w:pPr>
+      <w:r>
+        <w:t xml:space="preserve">The System could allow the User to import a received list of Creatures for use. </w:t>
+      </w:r>
+    </w:p>
+    <w:p>
+      <w:pPr>
+        <w:pStyle w:val="ListParagraph"/>
+        <w:numPr>
+          <w:ilvl w:val="0"/>
+          <w:numId w:val="1"/>
+        </w:numPr>
+      </w:pPr>
+      <w:r>
+        <w:t>The System could display any loaded list to the User.</w:t>
+      </w:r>
+    </w:p>
+    <w:p>
+      <w:r>
+        <w:t>Must-Haves: Requirements 1-7</w:t>
+      </w:r>
+    </w:p>
+    <w:p>
+      <w:r>
+        <w:t>Stretch Goals: Requirements 8-13</w:t>
+      </w:r>
+    </w:p>
     <w:sectPr>
       <w:pgSz w:w="12240" w:h="15840"/>
       <w:pgMar w:top="1440" w:right="1440" w:bottom="1440" w:left="1440" w:header="720" w:footer="720" w:gutter="0"/>

</xml_diff>